<commit_message>
removed duplicate property drawer, now only one handles both class decorators and special attributes
</commit_message>
<xml_diff>
--- a/Assets/Readmes/Readme.docx
+++ b/Assets/Readmes/Readme.docx
@@ -5,8 +5,14 @@
     <w:p>
       <w:pPr>
         <w:pStyle w:val="Titre1"/>
-      </w:pPr>
-      <w:r>
+        <w:rPr>
+          <w:lang w:val="en-GB"/>
+        </w:rPr>
+      </w:pPr>
+      <w:r>
+        <w:rPr>
+          <w:lang w:val="en-GB"/>
+        </w:rPr>
         <w:t>Editor Plus Documentation</w:t>
       </w:r>
     </w:p>
@@ -47,19 +53,7 @@
         <w:rPr>
           <w:lang w:val="en-GB"/>
         </w:rPr>
-        <w:t xml:space="preserve">The goal is to facilitate work with project </w:t>
-      </w:r>
-      <w:r>
-        <w:rPr>
-          <w:lang w:val="en-GB"/>
-        </w:rPr>
-        <w:t>assets and</w:t>
-      </w:r>
-      <w:r>
-        <w:rPr>
-          <w:lang w:val="en-GB"/>
-        </w:rPr>
-        <w:t xml:space="preserve"> improve the overall editor experience. It has some new editor features right out of the box, but also let you write your own, in a more convenient fashion than what Unity does.</w:t>
+        <w:t>The goal is to facilitate work with project assets and improve the overall editor experience. It has some new editor features right out of the box, but also let you write your own, in a more convenient fashion than what Unity does.</w:t>
       </w:r>
     </w:p>
     <w:p>
@@ -161,19 +155,7 @@
         <w:rPr>
           <w:lang w:val="en-GB"/>
         </w:rPr>
-        <w:t xml:space="preserve"> must be placed on </w:t>
-      </w:r>
-      <w:r>
-        <w:rPr>
-          <w:lang w:val="en-GB"/>
-        </w:rPr>
-        <w:t>methods and</w:t>
-      </w:r>
-      <w:r>
-        <w:rPr>
-          <w:lang w:val="en-GB"/>
-        </w:rPr>
-        <w:t xml:space="preserve"> will create buttons in the editor to call these functions directly.</w:t>
+        <w:t xml:space="preserve"> must be placed on methods and will create buttons in the editor to call these functions directly.</w:t>
       </w:r>
     </w:p>
     <w:p>
@@ -255,19 +237,7 @@
         <w:rPr>
           <w:lang w:val="en-GB"/>
         </w:rPr>
-        <w:t xml:space="preserve"> will make the marked element read only if the member (field, </w:t>
-      </w:r>
-      <w:r>
-        <w:rPr>
-          <w:lang w:val="en-GB"/>
-        </w:rPr>
-        <w:t>property,</w:t>
-      </w:r>
-      <w:r>
-        <w:rPr>
-          <w:lang w:val="en-GB"/>
-        </w:rPr>
-        <w:t xml:space="preserve"> or method) with the given name returns true.</w:t>
+        <w:t xml:space="preserve"> will make the marked element read only if the member (field, property, or method) with the given name returns true.</w:t>
       </w:r>
     </w:p>
     <w:p>
@@ -501,19 +471,7 @@
         <w:rPr>
           <w:lang w:val="en-GB"/>
         </w:rPr>
-        <w:t xml:space="preserve"> replaces the regular editor with a "double slider", with the given min and max values. This attribute only </w:t>
-      </w:r>
-      <w:r>
-        <w:rPr>
-          <w:lang w:val="en-GB"/>
-        </w:rPr>
-        <w:t>works</w:t>
-      </w:r>
-      <w:r>
-        <w:rPr>
-          <w:lang w:val="en-GB"/>
-        </w:rPr>
-        <w:t xml:space="preserve"> on </w:t>
+        <w:t xml:space="preserve"> replaces the regular editor with a "double slider", with the given min and max values. This attribute only works on </w:t>
       </w:r>
       <w:proofErr w:type="spellStart"/>
       <w:r>
@@ -1324,7 +1282,19 @@
         <w:rPr>
           <w:lang w:val="en-GB"/>
         </w:rPr>
-        <w:t xml:space="preserve">Lists will not be drawn by Editor Plus anymore, meaning that the </w:t>
+        <w:t xml:space="preserve">Lists will not be drawn by Editor Plus anymore, </w:t>
+      </w:r>
+      <w:r>
+        <w:rPr>
+          <w:lang w:val="en-GB"/>
+        </w:rPr>
+        <w:t>unless using the</w:t>
+      </w:r>
+      <w:r>
+        <w:rPr>
+          <w:lang w:val="en-GB"/>
+        </w:rPr>
+        <w:t xml:space="preserve"> </w:t>
       </w:r>
       <w:proofErr w:type="spellStart"/>
       <w:r>
@@ -1339,7 +1309,13 @@
         <w:rPr>
           <w:lang w:val="en-GB"/>
         </w:rPr>
-        <w:t xml:space="preserve"> attribute will no longer work as well.</w:t>
+        <w:t xml:space="preserve"> attribute</w:t>
+      </w:r>
+      <w:r>
+        <w:rPr>
+          <w:lang w:val="en-GB"/>
+        </w:rPr>
+        <w:t>.</w:t>
       </w:r>
     </w:p>
     <w:p>

</xml_diff>